<commit_message>
Version du 02.06.2024: il manque le son et la gestion de l'historique du score.
</commit_message>
<xml_diff>
--- a/x-Rapport-SpicyInvaders-EgalAhmed-Omar.docx
+++ b/x-Rapport-SpicyInvaders-EgalAhmed-Omar.docx
@@ -1,6 +1,6 @@
 
 <file path=word/document.xml><?xml version="1.0" encoding="utf-8"?>
-<w:document xmlns:wpc="http://schemas.microsoft.com/office/word/2010/wordprocessingCanvas" xmlns:cx="http://schemas.microsoft.com/office/drawing/2014/chartex" xmlns:cx1="http://schemas.microsoft.com/office/drawing/2015/9/8/chartex" xmlns:cx2="http://schemas.microsoft.com/office/drawing/2015/10/21/chartex" xmlns:cx3="http://schemas.microsoft.com/office/drawing/2016/5/9/chartex" xmlns:cx4="http://schemas.microsoft.com/office/drawing/2016/5/10/chartex" xmlns:cx5="http://schemas.microsoft.com/office/drawing/2016/5/11/chartex" xmlns:cx6="http://schemas.microsoft.com/office/drawing/2016/5/12/chartex" xmlns:cx7="http://schemas.microsoft.com/office/drawing/2016/5/13/chartex" xmlns:cx8="http://schemas.microsoft.com/office/drawing/2016/5/14/chartex" xmlns:mc="http://schemas.openxmlformats.org/markup-compatibility/2006" xmlns:aink="http://schemas.microsoft.com/office/drawing/2016/ink" xmlns:am3d="http://schemas.microsoft.com/office/drawing/2017/model3d" xmlns:o="urn:schemas-microsoft-com:office:office" xmlns:oel="http://schemas.microsoft.com/office/2019/extlst" xmlns:r="http://schemas.openxmlformats.org/officeDocument/2006/relationships" xmlns:m="http://schemas.openxmlformats.org/officeDocument/2006/math" xmlns:v="urn:schemas-microsoft-com:vml" xmlns:wp14="http://schemas.microsoft.com/office/word/2010/wordprocessingDrawing" xmlns:wp="http://schemas.openxmlformats.org/drawingml/2006/wordprocessingDrawing" xmlns:w10="urn:schemas-microsoft-com:office:word" xmlns:w="http://schemas.openxmlformats.org/wordprocessingml/2006/main" xmlns:w14="http://schemas.microsoft.com/office/word/2010/wordml" xmlns:w15="http://schemas.microsoft.com/office/word/2012/wordml" xmlns:w16cex="http://schemas.microsoft.com/office/word/2018/wordml/cex" xmlns:w16cid="http://schemas.microsoft.com/office/word/2016/wordml/cid" xmlns:w16="http://schemas.microsoft.com/office/word/2018/wordml" xmlns:w16sdtdh="http://schemas.microsoft.com/office/word/2020/wordml/sdtdatahash" xmlns:w16se="http://schemas.microsoft.com/office/word/2015/wordml/symex" xmlns:wpg="http://schemas.microsoft.com/office/word/2010/wordprocessingGroup" xmlns:wpi="http://schemas.microsoft.com/office/word/2010/wordprocessingInk" xmlns:wne="http://schemas.microsoft.com/office/word/2006/wordml" xmlns:wps="http://schemas.microsoft.com/office/word/2010/wordprocessingShape" mc:Ignorable="w14 w15 w16se w16cid w16 w16cex w16sdtdh wp14">
+<w:document xmlns:wpc="http://schemas.microsoft.com/office/word/2010/wordprocessingCanvas" xmlns:cx="http://schemas.microsoft.com/office/drawing/2014/chartex" xmlns:cx1="http://schemas.microsoft.com/office/drawing/2015/9/8/chartex" xmlns:cx2="http://schemas.microsoft.com/office/drawing/2015/10/21/chartex" xmlns:cx3="http://schemas.microsoft.com/office/drawing/2016/5/9/chartex" xmlns:cx4="http://schemas.microsoft.com/office/drawing/2016/5/10/chartex" xmlns:cx5="http://schemas.microsoft.com/office/drawing/2016/5/11/chartex" xmlns:cx6="http://schemas.microsoft.com/office/drawing/2016/5/12/chartex" xmlns:cx7="http://schemas.microsoft.com/office/drawing/2016/5/13/chartex" xmlns:cx8="http://schemas.microsoft.com/office/drawing/2016/5/14/chartex" xmlns:mc="http://schemas.openxmlformats.org/markup-compatibility/2006" xmlns:aink="http://schemas.microsoft.com/office/drawing/2016/ink" xmlns:am3d="http://schemas.microsoft.com/office/drawing/2017/model3d" xmlns:o="urn:schemas-microsoft-com:office:office" xmlns:oel="http://schemas.microsoft.com/office/2019/extlst" xmlns:r="http://schemas.openxmlformats.org/officeDocument/2006/relationships" xmlns:m="http://schemas.openxmlformats.org/officeDocument/2006/math" xmlns:v="urn:schemas-microsoft-com:vml" xmlns:wp14="http://schemas.microsoft.com/office/word/2010/wordprocessingDrawing" xmlns:wp="http://schemas.openxmlformats.org/drawingml/2006/wordprocessingDrawing" xmlns:w10="urn:schemas-microsoft-com:office:word" xmlns:w="http://schemas.openxmlformats.org/wordprocessingml/2006/main" xmlns:w14="http://schemas.microsoft.com/office/word/2010/wordml" xmlns:w15="http://schemas.microsoft.com/office/word/2012/wordml" xmlns:w16cex="http://schemas.microsoft.com/office/word/2018/wordml/cex" xmlns:w16cid="http://schemas.microsoft.com/office/word/2016/wordml/cid" xmlns:w16="http://schemas.microsoft.com/office/word/2018/wordml" xmlns:w16du="http://schemas.microsoft.com/office/word/2023/wordml/word16du" xmlns:w16sdtdh="http://schemas.microsoft.com/office/word/2020/wordml/sdtdatahash" xmlns:w16se="http://schemas.microsoft.com/office/word/2015/wordml/symex" xmlns:wpg="http://schemas.microsoft.com/office/word/2010/wordprocessingGroup" xmlns:wpi="http://schemas.microsoft.com/office/word/2010/wordprocessingInk" xmlns:wne="http://schemas.microsoft.com/office/word/2006/wordml" xmlns:wps="http://schemas.microsoft.com/office/word/2010/wordprocessingShape" mc:Ignorable="w14 w15 w16se w16cid w16 w16cex w16sdtdh w16du wp14">
   <w:body>
     <w:sdt>
       <w:sdtPr>
@@ -15,7 +15,7 @@
         <w:tbl>
           <w:tblPr>
             <w:tblpPr w:leftFromText="187" w:rightFromText="187" w:horzAnchor="margin" w:tblpXSpec="center" w:tblpY="2881"/>
-            <w:tblW w:w="4000" w:type="pct"/>
+            <w:tblW w:w="5000" w:type="pct"/>
             <w:tblBorders>
               <w:left w:val="single" w:sz="12" w:space="0" w:color="4472C4" w:themeColor="accent1"/>
             </w:tblBorders>
@@ -26,12 +26,12 @@
             <w:tblLook w:val="04A0" w:firstRow="1" w:lastRow="0" w:firstColumn="1" w:lastColumn="0" w:noHBand="0" w:noVBand="1"/>
           </w:tblPr>
           <w:tblGrid>
-            <w:gridCol w:w="7246"/>
+            <w:gridCol w:w="9055"/>
           </w:tblGrid>
           <w:tr>
             <w:tc>
               <w:tcPr>
-                <w:tcW w:w="7246" w:type="dxa"/>
+                <w:tcW w:w="5000" w:type="pct"/>
               </w:tcPr>
               <w:sdt>
                 <w:sdtPr>
@@ -94,7 +94,7 @@
               <w:sdtContent>
                 <w:tc>
                   <w:tcPr>
-                    <w:tcW w:w="7246" w:type="dxa"/>
+                    <w:tcW w:w="5000" w:type="pct"/>
                     <w:tcMar>
                       <w:top w:w="216" w:type="dxa"/>
                       <w:left w:w="115" w:type="dxa"/>
@@ -111,14 +111,34 @@
                         <w:szCs w:val="44"/>
                       </w:rPr>
                     </w:pPr>
+                    <w:proofErr w:type="spellStart"/>
                     <w:r>
                       <w:rPr>
                         <w:color w:val="2F5496" w:themeColor="accent1" w:themeShade="BF"/>
                         <w:sz w:val="44"/>
                         <w:szCs w:val="44"/>
                       </w:rPr>
-                      <w:t>Spicy Invaders</w:t>
+                      <w:t>Spicy</w:t>
                     </w:r>
+                    <w:proofErr w:type="spellEnd"/>
+                    <w:r>
+                      <w:rPr>
+                        <w:color w:val="2F5496" w:themeColor="accent1" w:themeShade="BF"/>
+                        <w:sz w:val="44"/>
+                        <w:szCs w:val="44"/>
+                      </w:rPr>
+                      <w:t xml:space="preserve"> </w:t>
+                    </w:r>
+                    <w:proofErr w:type="spellStart"/>
+                    <w:r>
+                      <w:rPr>
+                        <w:color w:val="2F5496" w:themeColor="accent1" w:themeShade="BF"/>
+                        <w:sz w:val="44"/>
+                        <w:szCs w:val="44"/>
+                      </w:rPr>
+                      <w:t>Invaders</w:t>
+                    </w:r>
+                    <w:proofErr w:type="spellEnd"/>
                   </w:p>
                 </w:tc>
               </w:sdtContent>
@@ -128,16 +148,16 @@
         <w:tbl>
           <w:tblPr>
             <w:tblpPr w:leftFromText="187" w:rightFromText="187" w:horzAnchor="margin" w:tblpXSpec="center" w:tblpYSpec="bottom"/>
-            <w:tblW w:w="3857" w:type="pct"/>
+            <w:tblW w:w="5000" w:type="pct"/>
             <w:tblLook w:val="04A0" w:firstRow="1" w:lastRow="0" w:firstColumn="1" w:lastColumn="0" w:noHBand="0" w:noVBand="1"/>
           </w:tblPr>
           <w:tblGrid>
-            <w:gridCol w:w="6998"/>
+            <w:gridCol w:w="9070"/>
           </w:tblGrid>
           <w:tr>
             <w:tc>
               <w:tcPr>
-                <w:tcW w:w="7221" w:type="dxa"/>
+                <w:tcW w:w="5000" w:type="pct"/>
                 <w:tcMar>
                   <w:top w:w="216" w:type="dxa"/>
                   <w:left w:w="115" w:type="dxa"/>
@@ -237,6 +257,73 @@
         </w:tbl>
         <w:p>
           <w:r>
+            <w:rPr>
+              <w:noProof/>
+            </w:rPr>
+            <w:drawing>
+              <wp:anchor distT="0" distB="0" distL="114300" distR="114300" simplePos="0" relativeHeight="251658240" behindDoc="0" locked="0" layoutInCell="1" allowOverlap="1" wp14:anchorId="3156D039" wp14:editId="4648383E">
+                <wp:simplePos x="0" y="0"/>
+                <wp:positionH relativeFrom="margin">
+                  <wp:align>right</wp:align>
+                </wp:positionH>
+                <wp:positionV relativeFrom="paragraph">
+                  <wp:posOffset>3894878</wp:posOffset>
+                </wp:positionV>
+                <wp:extent cx="5756910" cy="3222625"/>
+                <wp:effectExtent l="0" t="0" r="0" b="0"/>
+                <wp:wrapTopAndBottom/>
+                <wp:docPr id="789741106" name="Image 1" descr="Résultat d’images pour space inavder"/>
+                <wp:cNvGraphicFramePr>
+                  <a:graphicFrameLocks xmlns:a="http://schemas.openxmlformats.org/drawingml/2006/main" noChangeAspect="1"/>
+                </wp:cNvGraphicFramePr>
+                <a:graphic xmlns:a="http://schemas.openxmlformats.org/drawingml/2006/main">
+                  <a:graphicData uri="http://schemas.openxmlformats.org/drawingml/2006/picture">
+                    <pic:pic xmlns:pic="http://schemas.openxmlformats.org/drawingml/2006/picture">
+                      <pic:nvPicPr>
+                        <pic:cNvPr id="0" name="Picture 1" descr="Résultat d’images pour space inavder"/>
+                        <pic:cNvPicPr>
+                          <a:picLocks noChangeAspect="1" noChangeArrowheads="1"/>
+                        </pic:cNvPicPr>
+                      </pic:nvPicPr>
+                      <pic:blipFill>
+                        <a:blip r:embed="rId9">
+                          <a:extLst>
+                            <a:ext uri="{28A0092B-C50C-407E-A947-70E740481C1C}">
+                              <a14:useLocalDpi xmlns:a14="http://schemas.microsoft.com/office/drawing/2010/main" val="0"/>
+                            </a:ext>
+                          </a:extLst>
+                        </a:blip>
+                        <a:srcRect/>
+                        <a:stretch>
+                          <a:fillRect/>
+                        </a:stretch>
+                      </pic:blipFill>
+                      <pic:spPr bwMode="auto">
+                        <a:xfrm>
+                          <a:off x="0" y="0"/>
+                          <a:ext cx="5756910" cy="3222625"/>
+                        </a:xfrm>
+                        <a:prstGeom prst="rect">
+                          <a:avLst/>
+                        </a:prstGeom>
+                        <a:noFill/>
+                        <a:ln>
+                          <a:noFill/>
+                        </a:ln>
+                      </pic:spPr>
+                    </pic:pic>
+                  </a:graphicData>
+                </a:graphic>
+                <wp14:sizeRelH relativeFrom="margin">
+                  <wp14:pctWidth>0</wp14:pctWidth>
+                </wp14:sizeRelH>
+                <wp14:sizeRelV relativeFrom="margin">
+                  <wp14:pctHeight>0</wp14:pctHeight>
+                </wp14:sizeRelV>
+              </wp:anchor>
+            </w:drawing>
+          </w:r>
+          <w:r>
             <w:br w:type="page"/>
           </w:r>
         </w:p>
@@ -245,7 +332,13 @@
     <w:sdt>
       <w:sdtPr>
         <w:rPr>
-          <w:lang w:val="fr-FR"/>
+          <w:rFonts w:asciiTheme="minorHAnsi" w:eastAsiaTheme="minorHAnsi" w:hAnsiTheme="minorHAnsi" w:cstheme="minorBidi"/>
+          <w:color w:val="auto"/>
+          <w:kern w:val="2"/>
+          <w:sz w:val="22"/>
+          <w:szCs w:val="22"/>
+          <w:lang w:val="fr-FR" w:eastAsia="en-US"/>
+          <w14:ligatures w14:val="standardContextual"/>
         </w:rPr>
         <w:id w:val="1199357847"/>
         <w:docPartObj>
@@ -255,15 +348,8 @@
       </w:sdtPr>
       <w:sdtEndPr>
         <w:rPr>
-          <w:rFonts w:asciiTheme="minorHAnsi" w:eastAsiaTheme="minorHAnsi" w:hAnsiTheme="minorHAnsi" w:cstheme="minorBidi"/>
           <w:b/>
           <w:bCs/>
-          <w:color w:val="auto"/>
-          <w:kern w:val="2"/>
-          <w:sz w:val="22"/>
-          <w:szCs w:val="22"/>
-          <w:lang w:eastAsia="en-US"/>
-          <w14:ligatures w14:val="standardContextual"/>
         </w:rPr>
       </w:sdtEndPr>
       <w:sdtContent>
@@ -358,7 +444,7 @@
                 <w:noProof/>
                 <w:webHidden/>
               </w:rPr>
-              <w:t>3</w:t>
+              <w:t>2</w:t>
             </w:r>
             <w:r>
               <w:rPr>
@@ -431,7 +517,7 @@
                 <w:noProof/>
                 <w:webHidden/>
               </w:rPr>
-              <w:t>4</w:t>
+              <w:t>3</w:t>
             </w:r>
             <w:r>
               <w:rPr>
@@ -504,7 +590,7 @@
                 <w:noProof/>
                 <w:webHidden/>
               </w:rPr>
-              <w:t>4</w:t>
+              <w:t>3</w:t>
             </w:r>
             <w:r>
               <w:rPr>
@@ -577,7 +663,7 @@
                 <w:noProof/>
                 <w:webHidden/>
               </w:rPr>
-              <w:t>5</w:t>
+              <w:t>4</w:t>
             </w:r>
             <w:r>
               <w:rPr>
@@ -650,7 +736,7 @@
                 <w:noProof/>
                 <w:webHidden/>
               </w:rPr>
-              <w:t>6</w:t>
+              <w:t>5</w:t>
             </w:r>
             <w:r>
               <w:rPr>
@@ -723,7 +809,7 @@
                 <w:noProof/>
                 <w:webHidden/>
               </w:rPr>
-              <w:t>6</w:t>
+              <w:t>5</w:t>
             </w:r>
             <w:r>
               <w:rPr>
@@ -796,7 +882,7 @@
                 <w:noProof/>
                 <w:webHidden/>
               </w:rPr>
-              <w:t>6</w:t>
+              <w:t>5</w:t>
             </w:r>
             <w:r>
               <w:rPr>
@@ -869,7 +955,7 @@
                 <w:noProof/>
                 <w:webHidden/>
               </w:rPr>
-              <w:t>6</w:t>
+              <w:t>5</w:t>
             </w:r>
             <w:r>
               <w:rPr>
@@ -941,7 +1027,7 @@
                 <w:noProof/>
                 <w:webHidden/>
               </w:rPr>
-              <w:t>6</w:t>
+              <w:t>5</w:t>
             </w:r>
             <w:r>
               <w:rPr>
@@ -1013,7 +1099,7 @@
                 <w:noProof/>
                 <w:webHidden/>
               </w:rPr>
-              <w:t>6</w:t>
+              <w:t>5</w:t>
             </w:r>
             <w:r>
               <w:rPr>
@@ -1085,7 +1171,7 @@
                 <w:noProof/>
                 <w:webHidden/>
               </w:rPr>
-              <w:t>6</w:t>
+              <w:t>5</w:t>
             </w:r>
             <w:r>
               <w:rPr>
@@ -1157,7 +1243,7 @@
                 <w:noProof/>
                 <w:webHidden/>
               </w:rPr>
-              <w:t>6</w:t>
+              <w:t>5</w:t>
             </w:r>
             <w:r>
               <w:rPr>
@@ -1229,7 +1315,7 @@
                 <w:noProof/>
                 <w:webHidden/>
               </w:rPr>
-              <w:t>6</w:t>
+              <w:t>5</w:t>
             </w:r>
             <w:r>
               <w:rPr>
@@ -1301,7 +1387,7 @@
                 <w:noProof/>
                 <w:webHidden/>
               </w:rPr>
-              <w:t>6</w:t>
+              <w:t>5</w:t>
             </w:r>
             <w:r>
               <w:rPr>
@@ -1373,7 +1459,7 @@
                 <w:noProof/>
                 <w:webHidden/>
               </w:rPr>
-              <w:t>6</w:t>
+              <w:t>5</w:t>
             </w:r>
             <w:r>
               <w:rPr>
@@ -1445,7 +1531,7 @@
                 <w:noProof/>
                 <w:webHidden/>
               </w:rPr>
-              <w:t>6</w:t>
+              <w:t>5</w:t>
             </w:r>
             <w:r>
               <w:rPr>
@@ -1593,7 +1679,7 @@
                 <w:noProof/>
                 <w:webHidden/>
               </w:rPr>
-              <w:t>7</w:t>
+              <w:t>6</w:t>
             </w:r>
             <w:r>
               <w:rPr>
@@ -1667,7 +1753,7 @@
                 <w:noProof/>
                 <w:webHidden/>
               </w:rPr>
-              <w:t>7</w:t>
+              <w:t>6</w:t>
             </w:r>
             <w:r>
               <w:rPr>
@@ -1741,7 +1827,7 @@
                 <w:noProof/>
                 <w:webHidden/>
               </w:rPr>
-              <w:t>7</w:t>
+              <w:t>6</w:t>
             </w:r>
             <w:r>
               <w:rPr>
@@ -1815,7 +1901,7 @@
                 <w:noProof/>
                 <w:webHidden/>
               </w:rPr>
-              <w:t>7</w:t>
+              <w:t>6</w:t>
             </w:r>
             <w:r>
               <w:rPr>
@@ -1888,7 +1974,7 @@
                 <w:noProof/>
                 <w:webHidden/>
               </w:rPr>
-              <w:t>8</w:t>
+              <w:t>7</w:t>
             </w:r>
             <w:r>
               <w:rPr>
@@ -1922,20 +2008,11 @@
     </w:p>
     <w:p>
       <w:pPr>
-        <w:jc w:val="center"/>
-      </w:pPr>
-      <w:r>
-        <w:lastRenderedPageBreak/>
-        <w:br w:type="page"/>
-      </w:r>
-    </w:p>
-    <w:p/>
-    <w:p>
-      <w:pPr>
         <w:pStyle w:val="Titre2"/>
       </w:pPr>
       <w:bookmarkStart w:id="0" w:name="_Toc168061899"/>
       <w:r>
+        <w:lastRenderedPageBreak/>
         <w:t>Introduction</w:t>
       </w:r>
       <w:bookmarkEnd w:id="0"/>
@@ -1945,19 +2022,50 @@
     </w:p>
     <w:p>
       <w:r>
-        <w:t>Bienvenue dans l'univers captivant de Space Invaders, un projet qui nous transporte dans une aventure intergalactique où le destin de la Terre repose entre vos mains. Inspiré par le célèbre jeu vidéo du même nom, Space Invaders est bien plus qu'une simple reconstitution ; c'est une expérience immersive qui combine nostalgie, action effrénée et défis stimulants.</w:t>
-      </w:r>
-    </w:p>
-    <w:p/>
-    <w:p>
-      <w:r>
-        <w:t>Dans ce jeu, vous incarnez le dernier espoir de l'humanité contre une horde d'envahisseurs extraterrestres déterminés à conquérir notre planète. À bord de votre vaisseau spatial, vous devrez naviguer à travers des vagues d'ennemis toujours plus nombreux et redoutables. Votre mission ? Éliminer les envahisseurs avant qu'ils n'atteignent la surface de la Terre et ne déclenchent l'apocalypse.</w:t>
-      </w:r>
-    </w:p>
-    <w:p/>
-    <w:p>
-      <w:r>
-        <w:t>Préparez-vous à plonger dans l'action, à défendre votre monde et à repousser les limites de vos compétences de pilotage et de tir. Avec des graphismes époustouflants, un gameplay addictif et une bande-son immersive, Space Invaders promet une expérience de jeu inoubliable qui défie le temps et l'espace.</w:t>
+        <w:t xml:space="preserve">Bienvenue dans le monde fascinant de </w:t>
+      </w:r>
+      <w:proofErr w:type="spellStart"/>
+      <w:r>
+        <w:t>Space</w:t>
+      </w:r>
+      <w:proofErr w:type="spellEnd"/>
+      <w:r>
+        <w:t xml:space="preserve"> </w:t>
+      </w:r>
+      <w:proofErr w:type="spellStart"/>
+      <w:r>
+        <w:t>Invaders</w:t>
+      </w:r>
+      <w:proofErr w:type="spellEnd"/>
+      <w:r>
+        <w:t xml:space="preserve">, un projet qui nous emmène dans une aventure intergalactique où vous avez la responsabilité du destin de la Terre. </w:t>
+      </w:r>
+      <w:proofErr w:type="spellStart"/>
+      <w:r>
+        <w:t>Space</w:t>
+      </w:r>
+      <w:proofErr w:type="spellEnd"/>
+      <w:r>
+        <w:t xml:space="preserve"> </w:t>
+      </w:r>
+      <w:proofErr w:type="spellStart"/>
+      <w:r>
+        <w:t>Invaders</w:t>
+      </w:r>
+      <w:proofErr w:type="spellEnd"/>
+      <w:r>
+        <w:t xml:space="preserve"> est une expérience immersive qui dépasse largement la simple reconstitution du célèbre jeu vidéo du même nom ; c'est une expérience qui allie nostalgie, action effrénée et défis captivants.</w:t>
+      </w:r>
+    </w:p>
+    <w:p>
+      <w:r>
+        <w:t xml:space="preserve">Vous représentez le dernier espoir de l'humanité face à une horde d'envahisseurs extraterrestres qui cherchent à prendre possession de notre planète. Vous devrez affronter des vagues d'ennemis de plus en plus nombreux et redoutables à bord de votre vaisseau spatial. Votre </w:t>
+      </w:r>
+      <w:r>
+        <w:t>objectif ?</w:t>
+      </w:r>
+      <w:r>
+        <w:t xml:space="preserve"> Avant qu'ils ne parviennent à la surface de la Terre et ne provoquent l'apocalypse, il est nécessaire de tuer les barbares.</w:t>
       </w:r>
     </w:p>
     <w:p>
@@ -1969,6 +2077,40 @@
           <w:szCs w:val="26"/>
         </w:rPr>
       </w:pPr>
+      <w:r>
+        <w:t xml:space="preserve">Soyez prêt à vous lancer dans l'action, à protéger votre univers et à repousser les frontières de vos compétences en pilotage et en tir. </w:t>
+      </w:r>
+      <w:proofErr w:type="spellStart"/>
+      <w:r>
+        <w:t>Space</w:t>
+      </w:r>
+      <w:proofErr w:type="spellEnd"/>
+      <w:r>
+        <w:t xml:space="preserve"> </w:t>
+      </w:r>
+      <w:proofErr w:type="spellStart"/>
+      <w:r>
+        <w:t>Invaders</w:t>
+      </w:r>
+      <w:proofErr w:type="spellEnd"/>
+      <w:r>
+        <w:t xml:space="preserve"> of</w:t>
+      </w:r>
+      <w:r>
+        <w:t xml:space="preserve">fre </w:t>
+      </w:r>
+      <w:r>
+        <w:t xml:space="preserve">un gameplay </w:t>
+      </w:r>
+      <w:r>
+        <w:t xml:space="preserve">captivant, </w:t>
+      </w:r>
+      <w:r>
+        <w:t xml:space="preserve">donnant </w:t>
+      </w:r>
+      <w:r>
+        <w:t>ainsi une expérience de jeu mémorable qui affronte le temps et l'espace.</w:t>
+      </w:r>
       <w:r>
         <w:br w:type="page"/>
       </w:r>
@@ -2028,7 +2170,7 @@
                     <pic:cNvPicPr/>
                   </pic:nvPicPr>
                   <pic:blipFill>
-                    <a:blip r:embed="rId9" cstate="print">
+                    <a:blip r:embed="rId10" cstate="print">
                       <a:extLst>
                         <a:ext uri="{28A0092B-C50C-407E-A947-70E740481C1C}">
                           <a14:useLocalDpi xmlns:a14="http://schemas.microsoft.com/office/drawing/2010/main" val="0"/>
@@ -2064,16 +2206,7 @@
         </w:numPr>
       </w:pPr>
       <w:r>
-        <w:t xml:space="preserve">Figure </w:t>
-      </w:r>
-      <w:r>
-        <w:t>1</w:t>
-      </w:r>
-      <w:r>
-        <w:t xml:space="preserve">. </w:t>
-      </w:r>
-      <w:r>
-        <w:t>Maquette</w:t>
+        <w:t>Figure 1. Maquette</w:t>
       </w:r>
     </w:p>
     <w:p>
@@ -2108,7 +2241,7 @@
           <w14:ligatures w14:val="standardContextual"/>
         </w:rPr>
         <w:drawing>
-          <wp:inline distT="0" distB="0" distL="0" distR="0" wp14:anchorId="4D46DBDB" wp14:editId="477C79A2">
+          <wp:inline distT="0" distB="0" distL="0" distR="0" wp14:anchorId="4D46DBDB" wp14:editId="5BA27099">
             <wp:extent cx="5760720" cy="5410200"/>
             <wp:effectExtent l="0" t="0" r="0" b="0"/>
             <wp:docPr id="2" name="Image 2" descr="Une image contenant texte, capture d’écran, Police, Impression&#10;&#10;Description générée automatiquement"/>
@@ -2123,7 +2256,7 @@
                     <pic:cNvPicPr/>
                   </pic:nvPicPr>
                   <pic:blipFill>
-                    <a:blip r:embed="rId10" cstate="print">
+                    <a:blip r:embed="rId11" cstate="print">
                       <a:extLst>
                         <a:ext uri="{28A0092B-C50C-407E-A947-70E740481C1C}">
                           <a14:useLocalDpi xmlns:a14="http://schemas.microsoft.com/office/drawing/2010/main" val="0"/>
@@ -2159,10 +2292,7 @@
         </w:numPr>
       </w:pPr>
       <w:r>
-        <w:t xml:space="preserve">Figure </w:t>
-      </w:r>
-      <w:r>
-        <w:t>2. Diagramme UML</w:t>
+        <w:t>Figure 2. Diagramme UML</w:t>
       </w:r>
     </w:p>
     <w:p>
@@ -2203,6 +2333,9 @@
       <w:pPr>
         <w:pStyle w:val="NormalWeb"/>
       </w:pPr>
+      <w:r>
+        <w:t>Aucun test unitaire n’a pu être implémenter avec succès.</w:t>
+      </w:r>
     </w:p>
     <w:p>
       <w:pPr>
@@ -2233,7 +2366,7 @@
         </w:numPr>
       </w:pPr>
       <w:r>
-        <w:t>L’utilisation de plusieurs patterns d’affichage pour les lignes de vaisseaux.</w:t>
+        <w:t>L’implémentation du son.</w:t>
       </w:r>
     </w:p>
     <w:p>
@@ -2245,37 +2378,7 @@
         </w:numPr>
       </w:pPr>
       <w:r>
-        <w:t>Le vaisseaux Amiral qui de déplace latéralement.</w:t>
-      </w:r>
-    </w:p>
-    <w:p>
-      <w:pPr>
-        <w:pStyle w:val="Paragraphedeliste"/>
-        <w:numPr>
-          <w:ilvl w:val="0"/>
-          <w:numId w:val="1"/>
-        </w:numPr>
-      </w:pPr>
-      <w:r>
-        <w:t xml:space="preserve">Les options de pause et </w:t>
-      </w:r>
-      <w:r>
-        <w:t>le sous-</w:t>
-      </w:r>
-      <w:r>
-        <w:t>menu « à propos ».</w:t>
-      </w:r>
-    </w:p>
-    <w:p>
-      <w:pPr>
-        <w:pStyle w:val="Paragraphedeliste"/>
-        <w:numPr>
-          <w:ilvl w:val="0"/>
-          <w:numId w:val="1"/>
-        </w:numPr>
-      </w:pPr>
-      <w:r>
-        <w:t>L’implémentation du son.</w:t>
+        <w:t>La gestion d’un historique de score.</w:t>
       </w:r>
     </w:p>
     <w:p>
@@ -2294,7 +2397,15 @@
       </w:pPr>
       <w:bookmarkStart w:id="6" w:name="_Toc168061905"/>
       <w:r>
-        <w:t>Documentation au format Doxygen.</w:t>
+        <w:t xml:space="preserve">Documentation au format </w:t>
+      </w:r>
+      <w:proofErr w:type="spellStart"/>
+      <w:r>
+        <w:t>Doxygen</w:t>
+      </w:r>
+      <w:proofErr w:type="spellEnd"/>
+      <w:r>
+        <w:t>.</w:t>
       </w:r>
       <w:bookmarkEnd w:id="6"/>
       <w:r>
@@ -2303,22 +2414,23 @@
     </w:p>
     <w:p>
       <w:r>
-        <w:t>La d</w:t>
-      </w:r>
-      <w:r>
-        <w:t>ocumentation technique Doxygen</w:t>
-      </w:r>
-      <w:r>
-        <w:t xml:space="preserve"> au format html </w:t>
-      </w:r>
-      <w:r>
-        <w:t>se trouve en annexe de ce rapport dans le même répertoire</w:t>
-      </w:r>
-      <w:r>
-        <w:t xml:space="preserve"> que la solution de l’application « SpaceInvaders »</w:t>
-      </w:r>
-      <w:r>
-        <w:t>.</w:t>
+        <w:t xml:space="preserve">La documentation technique </w:t>
+      </w:r>
+      <w:proofErr w:type="spellStart"/>
+      <w:r>
+        <w:t>Doxygen</w:t>
+      </w:r>
+      <w:proofErr w:type="spellEnd"/>
+      <w:r>
+        <w:t xml:space="preserve"> au format html se trouve en annexe de ce rapport dans le même répertoire que la solution de l’application « </w:t>
+      </w:r>
+      <w:proofErr w:type="spellStart"/>
+      <w:r>
+        <w:t>SpaceInvaders</w:t>
+      </w:r>
+      <w:proofErr w:type="spellEnd"/>
+      <w:r>
+        <w:t> ».</w:t>
       </w:r>
     </w:p>
     <w:p/>
@@ -2328,7 +2440,23 @@
       </w:pPr>
       <w:bookmarkStart w:id="7" w:name="_Toc168061906"/>
       <w:r>
-        <w:t>Comment jouer à Space Invaders ?</w:t>
+        <w:t xml:space="preserve">Comment jouer à </w:t>
+      </w:r>
+      <w:proofErr w:type="spellStart"/>
+      <w:r>
+        <w:t>Space</w:t>
+      </w:r>
+      <w:proofErr w:type="spellEnd"/>
+      <w:r>
+        <w:t xml:space="preserve"> </w:t>
+      </w:r>
+      <w:proofErr w:type="spellStart"/>
+      <w:r>
+        <w:t>Invaders</w:t>
+      </w:r>
+      <w:proofErr w:type="spellEnd"/>
+      <w:r>
+        <w:t> ?</w:t>
       </w:r>
       <w:bookmarkEnd w:id="7"/>
     </w:p>
@@ -2385,10 +2513,15 @@
     </w:p>
     <w:p>
       <w:r>
-        <w:t xml:space="preserve">Pour revenir en arrière dans le menu, utilisez </w:t>
-      </w:r>
-      <w:r>
-        <w:t>le touche Enter sur l’index de menu nommé «Retour». </w:t>
+        <w:t>Pour revenir en arrière dans le menu, utilisez le touche Enter sur l’index de menu nommé</w:t>
+      </w:r>
+      <w:proofErr w:type="gramStart"/>
+      <w:r>
+        <w:t xml:space="preserve"> «Retour</w:t>
+      </w:r>
+      <w:proofErr w:type="gramEnd"/>
+      <w:r>
+        <w:t>». </w:t>
       </w:r>
     </w:p>
     <w:p/>
@@ -2414,10 +2547,7 @@
     </w:p>
     <w:p>
       <w:r>
-        <w:t>Utilisez les touches directionnelles gauche et droite pour déplacer votre vaisseau spatial horizontalement</w:t>
-      </w:r>
-      <w:r>
-        <w:t>.</w:t>
+        <w:t>Utilisez les touches directionnelles gauche et droite pour déplacer votre vaisseau spatial horizontalement.</w:t>
       </w:r>
     </w:p>
     <w:p>
@@ -2447,10 +2577,7 @@
     </w:p>
     <w:p>
       <w:r>
-        <w:t xml:space="preserve">Pour quitter le jeu à tout moment, utilisez la </w:t>
-      </w:r>
-      <w:r>
-        <w:t>croix présente sur la fenêtre.</w:t>
+        <w:t>Pour quitter le jeu à tout moment, utilisez la croix présente sur la fenêtre.</w:t>
       </w:r>
     </w:p>
     <w:p/>
@@ -2495,13 +2622,7 @@
         <w:t>rapidement,</w:t>
       </w:r>
       <w:r>
-        <w:t xml:space="preserve"> </w:t>
-      </w:r>
-      <w:r>
-        <w:t xml:space="preserve">leurs cadences de tir est plus élevée </w:t>
-      </w:r>
-      <w:r>
-        <w:t>rendant le jeu de plus en plus intense.</w:t>
+        <w:t xml:space="preserve"> leurs cadences de tir est plus élevée rendant le jeu de plus en plus intense.</w:t>
       </w:r>
     </w:p>
     <w:p>
@@ -2561,8 +2682,21 @@
       </w:r>
     </w:p>
     <w:p>
-      <w:r>
-        <w:t>Space Invaders est avant tout un jeu amusant. Profitez de l'excitation, de l'adrénaline et de la satisfaction de défendre la Terre contre une invasion extraterrestre dans cette aventure captivante.</w:t>
+      <w:proofErr w:type="spellStart"/>
+      <w:r>
+        <w:t>Space</w:t>
+      </w:r>
+      <w:proofErr w:type="spellEnd"/>
+      <w:r>
+        <w:t xml:space="preserve"> </w:t>
+      </w:r>
+      <w:proofErr w:type="spellStart"/>
+      <w:r>
+        <w:t>Invaders</w:t>
+      </w:r>
+      <w:proofErr w:type="spellEnd"/>
+      <w:r>
+        <w:t xml:space="preserve"> est avant tout un jeu amusant. Profitez de l'excitation, de l'adrénaline et de la satisfaction de défendre la Terre contre une invasion extraterrestre dans cette aventure captivante.</w:t>
       </w:r>
     </w:p>
     <w:p>
@@ -2590,25 +2724,69 @@
       <w:bookmarkEnd w:id="21"/>
     </w:p>
     <w:p>
-      <w:r>
-        <w:t>Space Invaders transcende les frontières de l'espace et du temps pour offrir aux joueurs une expérience hors du commun. Avec son mélange unique de nostalgie et d'innovation, ce projet incarne l'esprit du jeu vidéo classique tout en repoussant les limites de ce qui est possible dans le domaine du divertissement interactif.</w:t>
-      </w:r>
-    </w:p>
-    <w:p>
-      <w:r>
-        <w:t>Que vous soyez un vétéran des jeux d'arcade ou un novice à la recherche d'une aventure palpitante, Space Invaders vous invite à embarquer pour un voyage inoubliable à travers les étoiles. Préparez-vous à affronter des défis, à relever des défis et à vivre des moments d'intensité pure alors que vous défendez la Terre contre la menace extraterrestre.</w:t>
-      </w:r>
-    </w:p>
-    <w:p>
-      <w:r>
-        <w:t>Préparez-vous à lancer vos missiles, à esquiver les tirs ennemis et à défendre notre planète dans ce combat épique pour la survie de l'humanité. Space Invaders vous attend, prêt à vous propulser dans une aventure interstellaire que vous n'oublierez jamais.</w:t>
+      <w:proofErr w:type="spellStart"/>
+      <w:r>
+        <w:t>Space</w:t>
+      </w:r>
+      <w:proofErr w:type="spellEnd"/>
+      <w:r>
+        <w:t xml:space="preserve"> </w:t>
+      </w:r>
+      <w:proofErr w:type="spellStart"/>
+      <w:r>
+        <w:t>Invaders</w:t>
+      </w:r>
+      <w:proofErr w:type="spellEnd"/>
+      <w:r>
+        <w:t xml:space="preserve"> dépasse les limites de l'espace et du temps afin de proposer aux joueurs une expérience exceptionnelle. Ce projet représente l'essence du jeu vidéo traditionnel tout en repoussant les frontières de ce qui est envisageable dans le domaine du divertissement interactif grâce à son mélange unique de nostalgie.</w:t>
+      </w:r>
+    </w:p>
+    <w:p>
+      <w:r>
+        <w:t xml:space="preserve">Que vous soyez un habitué des jeux d'arcade ou un débutant à la recherche d'une aventure captivante, </w:t>
+      </w:r>
+      <w:proofErr w:type="spellStart"/>
+      <w:r>
+        <w:t>Space</w:t>
+      </w:r>
+      <w:proofErr w:type="spellEnd"/>
+      <w:r>
+        <w:t xml:space="preserve"> </w:t>
+      </w:r>
+      <w:proofErr w:type="spellStart"/>
+      <w:r>
+        <w:t>Invaders</w:t>
+      </w:r>
+      <w:proofErr w:type="spellEnd"/>
+      <w:r>
+        <w:t xml:space="preserve"> vous convie à partir pour un périple mémorable à travers les cieux. Préparez-vous à faire face à des obstacles, à surmonter des difficultés et à vivre des instants d'intensité véritable pendant que vous protégez la Terre contre les menaces étrangères.</w:t>
+      </w:r>
+    </w:p>
+    <w:p>
+      <w:r>
+        <w:t xml:space="preserve">Soyez prêt à lancer vos missiles, à éviter les tirs ennemis et à protéger notre planète dans cette bataille épique pour la survie de l'humanité. </w:t>
+      </w:r>
+      <w:proofErr w:type="spellStart"/>
+      <w:r>
+        <w:t>Space</w:t>
+      </w:r>
+      <w:proofErr w:type="spellEnd"/>
+      <w:r>
+        <w:t xml:space="preserve"> </w:t>
+      </w:r>
+      <w:proofErr w:type="spellStart"/>
+      <w:r>
+        <w:t>Invaders</w:t>
+      </w:r>
+      <w:proofErr w:type="spellEnd"/>
+      <w:r>
+        <w:t xml:space="preserve"> est prêt à vous emmener dans une aventure interstellaire que vous garderez précieusement en mémoire.</w:t>
       </w:r>
     </w:p>
     <w:sectPr>
-      <w:headerReference w:type="default" r:id="rId11"/>
       <w:footerReference w:type="default" r:id="rId12"/>
       <w:pgSz w:w="11906" w:h="16838"/>
-      <w:pgMar w:top="1417" w:right="1417" w:bottom="1417" w:left="1417" w:header="708" w:footer="708" w:gutter="0"/>
+      <w:pgMar w:top="1418" w:right="1418" w:bottom="1418" w:left="1418" w:header="709" w:footer="709" w:gutter="0"/>
       <w:pgNumType w:start="0"/>
       <w:cols w:space="708"/>
       <w:titlePg/>
@@ -2619,7 +2797,7 @@
 </file>
 
 <file path=word/endnotes.xml><?xml version="1.0" encoding="utf-8"?>
-<w:endnotes xmlns:wpc="http://schemas.microsoft.com/office/word/2010/wordprocessingCanvas" xmlns:cx="http://schemas.microsoft.com/office/drawing/2014/chartex" xmlns:cx1="http://schemas.microsoft.com/office/drawing/2015/9/8/chartex" xmlns:cx2="http://schemas.microsoft.com/office/drawing/2015/10/21/chartex" xmlns:cx3="http://schemas.microsoft.com/office/drawing/2016/5/9/chartex" xmlns:cx4="http://schemas.microsoft.com/office/drawing/2016/5/10/chartex" xmlns:cx5="http://schemas.microsoft.com/office/drawing/2016/5/11/chartex" xmlns:cx6="http://schemas.microsoft.com/office/drawing/2016/5/12/chartex" xmlns:cx7="http://schemas.microsoft.com/office/drawing/2016/5/13/chartex" xmlns:cx8="http://schemas.microsoft.com/office/drawing/2016/5/14/chartex" xmlns:mc="http://schemas.openxmlformats.org/markup-compatibility/2006" xmlns:aink="http://schemas.microsoft.com/office/drawing/2016/ink" xmlns:am3d="http://schemas.microsoft.com/office/drawing/2017/model3d" xmlns:o="urn:schemas-microsoft-com:office:office" xmlns:oel="http://schemas.microsoft.com/office/2019/extlst" xmlns:r="http://schemas.openxmlformats.org/officeDocument/2006/relationships" xmlns:m="http://schemas.openxmlformats.org/officeDocument/2006/math" xmlns:v="urn:schemas-microsoft-com:vml" xmlns:wp14="http://schemas.microsoft.com/office/word/2010/wordprocessingDrawing" xmlns:wp="http://schemas.openxmlformats.org/drawingml/2006/wordprocessingDrawing" xmlns:w10="urn:schemas-microsoft-com:office:word" xmlns:w="http://schemas.openxmlformats.org/wordprocessingml/2006/main" xmlns:w14="http://schemas.microsoft.com/office/word/2010/wordml" xmlns:w15="http://schemas.microsoft.com/office/word/2012/wordml" xmlns:w16cex="http://schemas.microsoft.com/office/word/2018/wordml/cex" xmlns:w16cid="http://schemas.microsoft.com/office/word/2016/wordml/cid" xmlns:w16="http://schemas.microsoft.com/office/word/2018/wordml" xmlns:w16sdtdh="http://schemas.microsoft.com/office/word/2020/wordml/sdtdatahash" xmlns:w16se="http://schemas.microsoft.com/office/word/2015/wordml/symex" xmlns:wpg="http://schemas.microsoft.com/office/word/2010/wordprocessingGroup" xmlns:wpi="http://schemas.microsoft.com/office/word/2010/wordprocessingInk" xmlns:wne="http://schemas.microsoft.com/office/word/2006/wordml" xmlns:wps="http://schemas.microsoft.com/office/word/2010/wordprocessingShape" mc:Ignorable="w14 w15 w16se w16cid w16 w16cex w16sdtdh wp14">
+<w:endnotes xmlns:wpc="http://schemas.microsoft.com/office/word/2010/wordprocessingCanvas" xmlns:cx="http://schemas.microsoft.com/office/drawing/2014/chartex" xmlns:cx1="http://schemas.microsoft.com/office/drawing/2015/9/8/chartex" xmlns:cx2="http://schemas.microsoft.com/office/drawing/2015/10/21/chartex" xmlns:cx3="http://schemas.microsoft.com/office/drawing/2016/5/9/chartex" xmlns:cx4="http://schemas.microsoft.com/office/drawing/2016/5/10/chartex" xmlns:cx5="http://schemas.microsoft.com/office/drawing/2016/5/11/chartex" xmlns:cx6="http://schemas.microsoft.com/office/drawing/2016/5/12/chartex" xmlns:cx7="http://schemas.microsoft.com/office/drawing/2016/5/13/chartex" xmlns:cx8="http://schemas.microsoft.com/office/drawing/2016/5/14/chartex" xmlns:mc="http://schemas.openxmlformats.org/markup-compatibility/2006" xmlns:aink="http://schemas.microsoft.com/office/drawing/2016/ink" xmlns:am3d="http://schemas.microsoft.com/office/drawing/2017/model3d" xmlns:o="urn:schemas-microsoft-com:office:office" xmlns:oel="http://schemas.microsoft.com/office/2019/extlst" xmlns:r="http://schemas.openxmlformats.org/officeDocument/2006/relationships" xmlns:m="http://schemas.openxmlformats.org/officeDocument/2006/math" xmlns:v="urn:schemas-microsoft-com:vml" xmlns:wp14="http://schemas.microsoft.com/office/word/2010/wordprocessingDrawing" xmlns:wp="http://schemas.openxmlformats.org/drawingml/2006/wordprocessingDrawing" xmlns:w10="urn:schemas-microsoft-com:office:word" xmlns:w="http://schemas.openxmlformats.org/wordprocessingml/2006/main" xmlns:w14="http://schemas.microsoft.com/office/word/2010/wordml" xmlns:w15="http://schemas.microsoft.com/office/word/2012/wordml" xmlns:w16cex="http://schemas.microsoft.com/office/word/2018/wordml/cex" xmlns:w16cid="http://schemas.microsoft.com/office/word/2016/wordml/cid" xmlns:w16="http://schemas.microsoft.com/office/word/2018/wordml" xmlns:w16du="http://schemas.microsoft.com/office/word/2023/wordml/word16du" xmlns:w16sdtdh="http://schemas.microsoft.com/office/word/2020/wordml/sdtdatahash" xmlns:w16se="http://schemas.microsoft.com/office/word/2015/wordml/symex" xmlns:wpg="http://schemas.microsoft.com/office/word/2010/wordprocessingGroup" xmlns:wpi="http://schemas.microsoft.com/office/word/2010/wordprocessingInk" xmlns:wne="http://schemas.microsoft.com/office/word/2006/wordml" xmlns:wps="http://schemas.microsoft.com/office/word/2010/wordprocessingShape" mc:Ignorable="w14 w15 w16se w16cid w16 w16cex w16sdtdh w16du wp14">
   <w:endnote w:type="separator" w:id="-1">
     <w:p>
       <w:pPr>
@@ -2644,7 +2822,7 @@
 </file>
 
 <file path=word/footer1.xml><?xml version="1.0" encoding="utf-8"?>
-<w:ftr xmlns:wpc="http://schemas.microsoft.com/office/word/2010/wordprocessingCanvas" xmlns:cx="http://schemas.microsoft.com/office/drawing/2014/chartex" xmlns:cx1="http://schemas.microsoft.com/office/drawing/2015/9/8/chartex" xmlns:cx2="http://schemas.microsoft.com/office/drawing/2015/10/21/chartex" xmlns:cx3="http://schemas.microsoft.com/office/drawing/2016/5/9/chartex" xmlns:cx4="http://schemas.microsoft.com/office/drawing/2016/5/10/chartex" xmlns:cx5="http://schemas.microsoft.com/office/drawing/2016/5/11/chartex" xmlns:cx6="http://schemas.microsoft.com/office/drawing/2016/5/12/chartex" xmlns:cx7="http://schemas.microsoft.com/office/drawing/2016/5/13/chartex" xmlns:cx8="http://schemas.microsoft.com/office/drawing/2016/5/14/chartex" xmlns:mc="http://schemas.openxmlformats.org/markup-compatibility/2006" xmlns:aink="http://schemas.microsoft.com/office/drawing/2016/ink" xmlns:am3d="http://schemas.microsoft.com/office/drawing/2017/model3d" xmlns:o="urn:schemas-microsoft-com:office:office" xmlns:oel="http://schemas.microsoft.com/office/2019/extlst" xmlns:r="http://schemas.openxmlformats.org/officeDocument/2006/relationships" xmlns:m="http://schemas.openxmlformats.org/officeDocument/2006/math" xmlns:v="urn:schemas-microsoft-com:vml" xmlns:wp14="http://schemas.microsoft.com/office/word/2010/wordprocessingDrawing" xmlns:wp="http://schemas.openxmlformats.org/drawingml/2006/wordprocessingDrawing" xmlns:w10="urn:schemas-microsoft-com:office:word" xmlns:w="http://schemas.openxmlformats.org/wordprocessingml/2006/main" xmlns:w14="http://schemas.microsoft.com/office/word/2010/wordml" xmlns:w15="http://schemas.microsoft.com/office/word/2012/wordml" xmlns:w16cex="http://schemas.microsoft.com/office/word/2018/wordml/cex" xmlns:w16cid="http://schemas.microsoft.com/office/word/2016/wordml/cid" xmlns:w16="http://schemas.microsoft.com/office/word/2018/wordml" xmlns:w16sdtdh="http://schemas.microsoft.com/office/word/2020/wordml/sdtdatahash" xmlns:w16se="http://schemas.microsoft.com/office/word/2015/wordml/symex" xmlns:wpg="http://schemas.microsoft.com/office/word/2010/wordprocessingGroup" xmlns:wpi="http://schemas.microsoft.com/office/word/2010/wordprocessingInk" xmlns:wne="http://schemas.microsoft.com/office/word/2006/wordml" xmlns:wps="http://schemas.microsoft.com/office/word/2010/wordprocessingShape" mc:Ignorable="w14 w15 w16se w16cid w16 w16cex w16sdtdh wp14">
+<w:ftr xmlns:wpc="http://schemas.microsoft.com/office/word/2010/wordprocessingCanvas" xmlns:cx="http://schemas.microsoft.com/office/drawing/2014/chartex" xmlns:cx1="http://schemas.microsoft.com/office/drawing/2015/9/8/chartex" xmlns:cx2="http://schemas.microsoft.com/office/drawing/2015/10/21/chartex" xmlns:cx3="http://schemas.microsoft.com/office/drawing/2016/5/9/chartex" xmlns:cx4="http://schemas.microsoft.com/office/drawing/2016/5/10/chartex" xmlns:cx5="http://schemas.microsoft.com/office/drawing/2016/5/11/chartex" xmlns:cx6="http://schemas.microsoft.com/office/drawing/2016/5/12/chartex" xmlns:cx7="http://schemas.microsoft.com/office/drawing/2016/5/13/chartex" xmlns:cx8="http://schemas.microsoft.com/office/drawing/2016/5/14/chartex" xmlns:mc="http://schemas.openxmlformats.org/markup-compatibility/2006" xmlns:aink="http://schemas.microsoft.com/office/drawing/2016/ink" xmlns:am3d="http://schemas.microsoft.com/office/drawing/2017/model3d" xmlns:o="urn:schemas-microsoft-com:office:office" xmlns:oel="http://schemas.microsoft.com/office/2019/extlst" xmlns:r="http://schemas.openxmlformats.org/officeDocument/2006/relationships" xmlns:m="http://schemas.openxmlformats.org/officeDocument/2006/math" xmlns:v="urn:schemas-microsoft-com:vml" xmlns:wp14="http://schemas.microsoft.com/office/word/2010/wordprocessingDrawing" xmlns:wp="http://schemas.openxmlformats.org/drawingml/2006/wordprocessingDrawing" xmlns:w10="urn:schemas-microsoft-com:office:word" xmlns:w="http://schemas.openxmlformats.org/wordprocessingml/2006/main" xmlns:w14="http://schemas.microsoft.com/office/word/2010/wordml" xmlns:w15="http://schemas.microsoft.com/office/word/2012/wordml" xmlns:w16cex="http://schemas.microsoft.com/office/word/2018/wordml/cex" xmlns:w16cid="http://schemas.microsoft.com/office/word/2016/wordml/cid" xmlns:w16="http://schemas.microsoft.com/office/word/2018/wordml" xmlns:w16du="http://schemas.microsoft.com/office/word/2023/wordml/word16du" xmlns:w16sdtdh="http://schemas.microsoft.com/office/word/2020/wordml/sdtdatahash" xmlns:w16se="http://schemas.microsoft.com/office/word/2015/wordml/symex" xmlns:wpg="http://schemas.microsoft.com/office/word/2010/wordprocessingGroup" xmlns:wpi="http://schemas.microsoft.com/office/word/2010/wordprocessingInk" xmlns:wne="http://schemas.microsoft.com/office/word/2006/wordml" xmlns:wps="http://schemas.microsoft.com/office/word/2010/wordprocessingShape" mc:Ignorable="w14 w15 w16se w16cid w16 w16cex w16sdtdh w16du wp14">
   <w:tbl>
     <w:tblPr>
       <w:tblW w:w="5000" w:type="pct"/>
@@ -2652,8 +2830,8 @@
     </w:tblPr>
     <w:tblGrid>
       <w:gridCol w:w="3024"/>
-      <w:gridCol w:w="3025"/>
-      <w:gridCol w:w="3023"/>
+      <w:gridCol w:w="3024"/>
+      <w:gridCol w:w="3022"/>
     </w:tblGrid>
     <w:tr>
       <w:tc>
@@ -2818,7 +2996,7 @@
               <w:sz w:val="16"/>
               <w:szCs w:val="16"/>
             </w:rPr>
-            <w:t>31/05/24</w:t>
+            <w:t>02/06/24</w:t>
           </w:r>
           <w:r>
             <w:rPr>
@@ -3122,15 +3300,7 @@
               <w:sz w:val="16"/>
               <w:szCs w:val="16"/>
             </w:rPr>
-            <w:t>Version N°</w:t>
-          </w:r>
-          <w:r>
-            <w:rPr>
-              <w:rFonts w:ascii="Century Gothic" w:hAnsi="Century Gothic"/>
-              <w:sz w:val="16"/>
-              <w:szCs w:val="16"/>
-            </w:rPr>
-            <w:t>14</w:t>
+            <w:t>Version N°14</w:t>
           </w:r>
         </w:p>
       </w:tc>
@@ -3145,7 +3315,7 @@
 </file>
 
 <file path=word/footnotes.xml><?xml version="1.0" encoding="utf-8"?>
-<w:footnotes xmlns:wpc="http://schemas.microsoft.com/office/word/2010/wordprocessingCanvas" xmlns:cx="http://schemas.microsoft.com/office/drawing/2014/chartex" xmlns:cx1="http://schemas.microsoft.com/office/drawing/2015/9/8/chartex" xmlns:cx2="http://schemas.microsoft.com/office/drawing/2015/10/21/chartex" xmlns:cx3="http://schemas.microsoft.com/office/drawing/2016/5/9/chartex" xmlns:cx4="http://schemas.microsoft.com/office/drawing/2016/5/10/chartex" xmlns:cx5="http://schemas.microsoft.com/office/drawing/2016/5/11/chartex" xmlns:cx6="http://schemas.microsoft.com/office/drawing/2016/5/12/chartex" xmlns:cx7="http://schemas.microsoft.com/office/drawing/2016/5/13/chartex" xmlns:cx8="http://schemas.microsoft.com/office/drawing/2016/5/14/chartex" xmlns:mc="http://schemas.openxmlformats.org/markup-compatibility/2006" xmlns:aink="http://schemas.microsoft.com/office/drawing/2016/ink" xmlns:am3d="http://schemas.microsoft.com/office/drawing/2017/model3d" xmlns:o="urn:schemas-microsoft-com:office:office" xmlns:oel="http://schemas.microsoft.com/office/2019/extlst" xmlns:r="http://schemas.openxmlformats.org/officeDocument/2006/relationships" xmlns:m="http://schemas.openxmlformats.org/officeDocument/2006/math" xmlns:v="urn:schemas-microsoft-com:vml" xmlns:wp14="http://schemas.microsoft.com/office/word/2010/wordprocessingDrawing" xmlns:wp="http://schemas.openxmlformats.org/drawingml/2006/wordprocessingDrawing" xmlns:w10="urn:schemas-microsoft-com:office:word" xmlns:w="http://schemas.openxmlformats.org/wordprocessingml/2006/main" xmlns:w14="http://schemas.microsoft.com/office/word/2010/wordml" xmlns:w15="http://schemas.microsoft.com/office/word/2012/wordml" xmlns:w16cex="http://schemas.microsoft.com/office/word/2018/wordml/cex" xmlns:w16cid="http://schemas.microsoft.com/office/word/2016/wordml/cid" xmlns:w16="http://schemas.microsoft.com/office/word/2018/wordml" xmlns:w16sdtdh="http://schemas.microsoft.com/office/word/2020/wordml/sdtdatahash" xmlns:w16se="http://schemas.microsoft.com/office/word/2015/wordml/symex" xmlns:wpg="http://schemas.microsoft.com/office/word/2010/wordprocessingGroup" xmlns:wpi="http://schemas.microsoft.com/office/word/2010/wordprocessingInk" xmlns:wne="http://schemas.microsoft.com/office/word/2006/wordml" xmlns:wps="http://schemas.microsoft.com/office/word/2010/wordprocessingShape" mc:Ignorable="w14 w15 w16se w16cid w16 w16cex w16sdtdh wp14">
+<w:footnotes xmlns:wpc="http://schemas.microsoft.com/office/word/2010/wordprocessingCanvas" xmlns:cx="http://schemas.microsoft.com/office/drawing/2014/chartex" xmlns:cx1="http://schemas.microsoft.com/office/drawing/2015/9/8/chartex" xmlns:cx2="http://schemas.microsoft.com/office/drawing/2015/10/21/chartex" xmlns:cx3="http://schemas.microsoft.com/office/drawing/2016/5/9/chartex" xmlns:cx4="http://schemas.microsoft.com/office/drawing/2016/5/10/chartex" xmlns:cx5="http://schemas.microsoft.com/office/drawing/2016/5/11/chartex" xmlns:cx6="http://schemas.microsoft.com/office/drawing/2016/5/12/chartex" xmlns:cx7="http://schemas.microsoft.com/office/drawing/2016/5/13/chartex" xmlns:cx8="http://schemas.microsoft.com/office/drawing/2016/5/14/chartex" xmlns:mc="http://schemas.openxmlformats.org/markup-compatibility/2006" xmlns:aink="http://schemas.microsoft.com/office/drawing/2016/ink" xmlns:am3d="http://schemas.microsoft.com/office/drawing/2017/model3d" xmlns:o="urn:schemas-microsoft-com:office:office" xmlns:oel="http://schemas.microsoft.com/office/2019/extlst" xmlns:r="http://schemas.openxmlformats.org/officeDocument/2006/relationships" xmlns:m="http://schemas.openxmlformats.org/officeDocument/2006/math" xmlns:v="urn:schemas-microsoft-com:vml" xmlns:wp14="http://schemas.microsoft.com/office/word/2010/wordprocessingDrawing" xmlns:wp="http://schemas.openxmlformats.org/drawingml/2006/wordprocessingDrawing" xmlns:w10="urn:schemas-microsoft-com:office:word" xmlns:w="http://schemas.openxmlformats.org/wordprocessingml/2006/main" xmlns:w14="http://schemas.microsoft.com/office/word/2010/wordml" xmlns:w15="http://schemas.microsoft.com/office/word/2012/wordml" xmlns:w16cex="http://schemas.microsoft.com/office/word/2018/wordml/cex" xmlns:w16cid="http://schemas.microsoft.com/office/word/2016/wordml/cid" xmlns:w16="http://schemas.microsoft.com/office/word/2018/wordml" xmlns:w16du="http://schemas.microsoft.com/office/word/2023/wordml/word16du" xmlns:w16sdtdh="http://schemas.microsoft.com/office/word/2020/wordml/sdtdatahash" xmlns:w16se="http://schemas.microsoft.com/office/word/2015/wordml/symex" xmlns:wpg="http://schemas.microsoft.com/office/word/2010/wordprocessingGroup" xmlns:wpi="http://schemas.microsoft.com/office/word/2010/wordprocessingInk" xmlns:wne="http://schemas.microsoft.com/office/word/2006/wordml" xmlns:wps="http://schemas.microsoft.com/office/word/2010/wordprocessingShape" mc:Ignorable="w14 w15 w16se w16cid w16 w16cex w16sdtdh w16du wp14">
   <w:footnote w:type="separator" w:id="-1">
     <w:p>
       <w:pPr>
@@ -3169,81 +3339,8 @@
 </w:footnotes>
 </file>
 
-<file path=word/header1.xml><?xml version="1.0" encoding="utf-8"?>
-<w:hdr xmlns:wpc="http://schemas.microsoft.com/office/word/2010/wordprocessingCanvas" xmlns:cx="http://schemas.microsoft.com/office/drawing/2014/chartex" xmlns:cx1="http://schemas.microsoft.com/office/drawing/2015/9/8/chartex" xmlns:cx2="http://schemas.microsoft.com/office/drawing/2015/10/21/chartex" xmlns:cx3="http://schemas.microsoft.com/office/drawing/2016/5/9/chartex" xmlns:cx4="http://schemas.microsoft.com/office/drawing/2016/5/10/chartex" xmlns:cx5="http://schemas.microsoft.com/office/drawing/2016/5/11/chartex" xmlns:cx6="http://schemas.microsoft.com/office/drawing/2016/5/12/chartex" xmlns:cx7="http://schemas.microsoft.com/office/drawing/2016/5/13/chartex" xmlns:cx8="http://schemas.microsoft.com/office/drawing/2016/5/14/chartex" xmlns:mc="http://schemas.openxmlformats.org/markup-compatibility/2006" xmlns:aink="http://schemas.microsoft.com/office/drawing/2016/ink" xmlns:am3d="http://schemas.microsoft.com/office/drawing/2017/model3d" xmlns:o="urn:schemas-microsoft-com:office:office" xmlns:oel="http://schemas.microsoft.com/office/2019/extlst" xmlns:r="http://schemas.openxmlformats.org/officeDocument/2006/relationships" xmlns:m="http://schemas.openxmlformats.org/officeDocument/2006/math" xmlns:v="urn:schemas-microsoft-com:vml" xmlns:wp14="http://schemas.microsoft.com/office/word/2010/wordprocessingDrawing" xmlns:wp="http://schemas.openxmlformats.org/drawingml/2006/wordprocessingDrawing" xmlns:w10="urn:schemas-microsoft-com:office:word" xmlns:w="http://schemas.openxmlformats.org/wordprocessingml/2006/main" xmlns:w14="http://schemas.microsoft.com/office/word/2010/wordml" xmlns:w15="http://schemas.microsoft.com/office/word/2012/wordml" xmlns:w16cex="http://schemas.microsoft.com/office/word/2018/wordml/cex" xmlns:w16cid="http://schemas.microsoft.com/office/word/2016/wordml/cid" xmlns:w16="http://schemas.microsoft.com/office/word/2018/wordml" xmlns:w16sdtdh="http://schemas.microsoft.com/office/word/2020/wordml/sdtdatahash" xmlns:w16se="http://schemas.microsoft.com/office/word/2015/wordml/symex" xmlns:wpg="http://schemas.microsoft.com/office/word/2010/wordprocessingGroup" xmlns:wpi="http://schemas.microsoft.com/office/word/2010/wordprocessingInk" xmlns:wne="http://schemas.microsoft.com/office/word/2006/wordml" xmlns:wps="http://schemas.microsoft.com/office/word/2010/wordprocessingShape" mc:Ignorable="w14 w15 w16se w16cid w16 w16cex w16sdtdh wp14">
-  <w:p>
-    <w:pPr>
-      <w:pStyle w:val="En-tte"/>
-    </w:pPr>
-    <w:sdt>
-      <w:sdtPr>
-        <w:id w:val="1704979692"/>
-        <w:placeholder>
-          <w:docPart w:val="AC460AED83BA484AA7689601AC33FA9C"/>
-        </w:placeholder>
-        <w:temporary/>
-        <w:showingPlcHdr/>
-        <w15:appearance w15:val="hidden"/>
-      </w:sdtPr>
-      <w:sdtContent>
-        <w:r>
-          <w:rPr>
-            <w:lang w:val="fr-FR"/>
-          </w:rPr>
-          <w:t>[Tapez ici]</w:t>
-        </w:r>
-      </w:sdtContent>
-    </w:sdt>
-    <w:r>
-      <w:ptab w:relativeTo="margin" w:alignment="center" w:leader="none"/>
-    </w:r>
-    <w:sdt>
-      <w:sdtPr>
-        <w:id w:val="968859947"/>
-        <w:placeholder>
-          <w:docPart w:val="AC460AED83BA484AA7689601AC33FA9C"/>
-        </w:placeholder>
-        <w:temporary/>
-        <w:showingPlcHdr/>
-        <w15:appearance w15:val="hidden"/>
-      </w:sdtPr>
-      <w:sdtContent>
-        <w:r>
-          <w:rPr>
-            <w:lang w:val="fr-FR"/>
-          </w:rPr>
-          <w:t>[Tapez ici]</w:t>
-        </w:r>
-      </w:sdtContent>
-    </w:sdt>
-    <w:r>
-      <w:ptab w:relativeTo="margin" w:alignment="right" w:leader="none"/>
-    </w:r>
-    <w:sdt>
-      <w:sdtPr>
-        <w:id w:val="968859952"/>
-        <w:placeholder>
-          <w:docPart w:val="AC460AED83BA484AA7689601AC33FA9C"/>
-        </w:placeholder>
-        <w:temporary/>
-        <w:showingPlcHdr/>
-        <w15:appearance w15:val="hidden"/>
-      </w:sdtPr>
-      <w:sdtContent>
-        <w:r>
-          <w:rPr>
-            <w:lang w:val="fr-FR"/>
-          </w:rPr>
-          <w:t>[Tapez ici]</w:t>
-        </w:r>
-      </w:sdtContent>
-    </w:sdt>
-  </w:p>
-</w:hdr>
-</file>
-
 <file path=word/numbering.xml><?xml version="1.0" encoding="utf-8"?>
-<w:numbering xmlns:wpc="http://schemas.microsoft.com/office/word/2010/wordprocessingCanvas" xmlns:cx="http://schemas.microsoft.com/office/drawing/2014/chartex" xmlns:cx1="http://schemas.microsoft.com/office/drawing/2015/9/8/chartex" xmlns:cx2="http://schemas.microsoft.com/office/drawing/2015/10/21/chartex" xmlns:cx3="http://schemas.microsoft.com/office/drawing/2016/5/9/chartex" xmlns:cx4="http://schemas.microsoft.com/office/drawing/2016/5/10/chartex" xmlns:cx5="http://schemas.microsoft.com/office/drawing/2016/5/11/chartex" xmlns:cx6="http://schemas.microsoft.com/office/drawing/2016/5/12/chartex" xmlns:cx7="http://schemas.microsoft.com/office/drawing/2016/5/13/chartex" xmlns:cx8="http://schemas.microsoft.com/office/drawing/2016/5/14/chartex" xmlns:mc="http://schemas.openxmlformats.org/markup-compatibility/2006" xmlns:aink="http://schemas.microsoft.com/office/drawing/2016/ink" xmlns:am3d="http://schemas.microsoft.com/office/drawing/2017/model3d" xmlns:o="urn:schemas-microsoft-com:office:office" xmlns:oel="http://schemas.microsoft.com/office/2019/extlst" xmlns:r="http://schemas.openxmlformats.org/officeDocument/2006/relationships" xmlns:m="http://schemas.openxmlformats.org/officeDocument/2006/math" xmlns:v="urn:schemas-microsoft-com:vml" xmlns:wp14="http://schemas.microsoft.com/office/word/2010/wordprocessingDrawing" xmlns:wp="http://schemas.openxmlformats.org/drawingml/2006/wordprocessingDrawing" xmlns:w10="urn:schemas-microsoft-com:office:word" xmlns:w="http://schemas.openxmlformats.org/wordprocessingml/2006/main" xmlns:w14="http://schemas.microsoft.com/office/word/2010/wordml" xmlns:w15="http://schemas.microsoft.com/office/word/2012/wordml" xmlns:w16cex="http://schemas.microsoft.com/office/word/2018/wordml/cex" xmlns:w16cid="http://schemas.microsoft.com/office/word/2016/wordml/cid" xmlns:w16="http://schemas.microsoft.com/office/word/2018/wordml" xmlns:w16sdtdh="http://schemas.microsoft.com/office/word/2020/wordml/sdtdatahash" xmlns:w16se="http://schemas.microsoft.com/office/word/2015/wordml/symex" xmlns:wpg="http://schemas.microsoft.com/office/word/2010/wordprocessingGroup" xmlns:wpi="http://schemas.microsoft.com/office/word/2010/wordprocessingInk" xmlns:wne="http://schemas.microsoft.com/office/word/2006/wordml" xmlns:wps="http://schemas.microsoft.com/office/word/2010/wordprocessingShape" mc:Ignorable="w14 w15 w16se w16cid w16 w16cex w16sdtdh wp14">
+<w:numbering xmlns:wpc="http://schemas.microsoft.com/office/word/2010/wordprocessingCanvas" xmlns:cx="http://schemas.microsoft.com/office/drawing/2014/chartex" xmlns:cx1="http://schemas.microsoft.com/office/drawing/2015/9/8/chartex" xmlns:cx2="http://schemas.microsoft.com/office/drawing/2015/10/21/chartex" xmlns:cx3="http://schemas.microsoft.com/office/drawing/2016/5/9/chartex" xmlns:cx4="http://schemas.microsoft.com/office/drawing/2016/5/10/chartex" xmlns:cx5="http://schemas.microsoft.com/office/drawing/2016/5/11/chartex" xmlns:cx6="http://schemas.microsoft.com/office/drawing/2016/5/12/chartex" xmlns:cx7="http://schemas.microsoft.com/office/drawing/2016/5/13/chartex" xmlns:cx8="http://schemas.microsoft.com/office/drawing/2016/5/14/chartex" xmlns:mc="http://schemas.openxmlformats.org/markup-compatibility/2006" xmlns:aink="http://schemas.microsoft.com/office/drawing/2016/ink" xmlns:am3d="http://schemas.microsoft.com/office/drawing/2017/model3d" xmlns:o="urn:schemas-microsoft-com:office:office" xmlns:oel="http://schemas.microsoft.com/office/2019/extlst" xmlns:r="http://schemas.openxmlformats.org/officeDocument/2006/relationships" xmlns:m="http://schemas.openxmlformats.org/officeDocument/2006/math" xmlns:v="urn:schemas-microsoft-com:vml" xmlns:wp14="http://schemas.microsoft.com/office/word/2010/wordprocessingDrawing" xmlns:wp="http://schemas.openxmlformats.org/drawingml/2006/wordprocessingDrawing" xmlns:w10="urn:schemas-microsoft-com:office:word" xmlns:w="http://schemas.openxmlformats.org/wordprocessingml/2006/main" xmlns:w14="http://schemas.microsoft.com/office/word/2010/wordml" xmlns:w15="http://schemas.microsoft.com/office/word/2012/wordml" xmlns:w16cex="http://schemas.microsoft.com/office/word/2018/wordml/cex" xmlns:w16cid="http://schemas.microsoft.com/office/word/2016/wordml/cid" xmlns:w16="http://schemas.microsoft.com/office/word/2018/wordml" xmlns:w16du="http://schemas.microsoft.com/office/word/2023/wordml/word16du" xmlns:w16sdtdh="http://schemas.microsoft.com/office/word/2020/wordml/sdtdatahash" xmlns:w16se="http://schemas.microsoft.com/office/word/2015/wordml/symex" xmlns:wpg="http://schemas.microsoft.com/office/word/2010/wordprocessingGroup" xmlns:wpi="http://schemas.microsoft.com/office/word/2010/wordprocessingInk" xmlns:wne="http://schemas.microsoft.com/office/word/2006/wordml" xmlns:wps="http://schemas.microsoft.com/office/word/2010/wordprocessingShape" mc:Ignorable="w14 w15 w16se w16cid w16 w16cex w16sdtdh w16du wp14">
   <w:abstractNum w:abstractNumId="0" w15:restartNumberingAfterBreak="0">
     <w:nsid w:val="5FA875C0"/>
     <w:multiLevelType w:val="hybridMultilevel"/>
@@ -3364,7 +3461,7 @@
 </file>
 
 <file path=word/styles.xml><?xml version="1.0" encoding="utf-8"?>
-<w:styles xmlns:mc="http://schemas.openxmlformats.org/markup-compatibility/2006" xmlns:r="http://schemas.openxmlformats.org/officeDocument/2006/relationships" xmlns:w="http://schemas.openxmlformats.org/wordprocessingml/2006/main" xmlns:w14="http://schemas.microsoft.com/office/word/2010/wordml" xmlns:w15="http://schemas.microsoft.com/office/word/2012/wordml" xmlns:w16cex="http://schemas.microsoft.com/office/word/2018/wordml/cex" xmlns:w16cid="http://schemas.microsoft.com/office/word/2016/wordml/cid" xmlns:w16="http://schemas.microsoft.com/office/word/2018/wordml" xmlns:w16sdtdh="http://schemas.microsoft.com/office/word/2020/wordml/sdtdatahash" xmlns:w16se="http://schemas.microsoft.com/office/word/2015/wordml/symex" mc:Ignorable="w14 w15 w16se w16cid w16 w16cex w16sdtdh">
+<w:styles xmlns:mc="http://schemas.openxmlformats.org/markup-compatibility/2006" xmlns:r="http://schemas.openxmlformats.org/officeDocument/2006/relationships" xmlns:w="http://schemas.openxmlformats.org/wordprocessingml/2006/main" xmlns:w14="http://schemas.microsoft.com/office/word/2010/wordml" xmlns:w15="http://schemas.microsoft.com/office/word/2012/wordml" xmlns:w16cex="http://schemas.microsoft.com/office/word/2018/wordml/cex" xmlns:w16cid="http://schemas.microsoft.com/office/word/2016/wordml/cid" xmlns:w16="http://schemas.microsoft.com/office/word/2018/wordml" xmlns:w16du="http://schemas.microsoft.com/office/word/2023/wordml/word16du" xmlns:w16sdtdh="http://schemas.microsoft.com/office/word/2020/wordml/sdtdatahash" xmlns:w16se="http://schemas.microsoft.com/office/word/2015/wordml/symex" mc:Ignorable="w14 w15 w16se w16cid w16 w16cex w16sdtdh w16du">
   <w:docDefaults>
     <w:rPrDefault>
       <w:rPr>
@@ -4283,7 +4380,7 @@
 </file>
 
 <file path=word/glossary/document.xml><?xml version="1.0" encoding="utf-8"?>
-<w:glossaryDocument xmlns:wpc="http://schemas.microsoft.com/office/word/2010/wordprocessingCanvas" xmlns:cx="http://schemas.microsoft.com/office/drawing/2014/chartex" xmlns:cx1="http://schemas.microsoft.com/office/drawing/2015/9/8/chartex" xmlns:cx2="http://schemas.microsoft.com/office/drawing/2015/10/21/chartex" xmlns:cx3="http://schemas.microsoft.com/office/drawing/2016/5/9/chartex" xmlns:cx4="http://schemas.microsoft.com/office/drawing/2016/5/10/chartex" xmlns:cx5="http://schemas.microsoft.com/office/drawing/2016/5/11/chartex" xmlns:cx6="http://schemas.microsoft.com/office/drawing/2016/5/12/chartex" xmlns:cx7="http://schemas.microsoft.com/office/drawing/2016/5/13/chartex" xmlns:cx8="http://schemas.microsoft.com/office/drawing/2016/5/14/chartex" xmlns:mc="http://schemas.openxmlformats.org/markup-compatibility/2006" xmlns:aink="http://schemas.microsoft.com/office/drawing/2016/ink" xmlns:am3d="http://schemas.microsoft.com/office/drawing/2017/model3d" xmlns:o="urn:schemas-microsoft-com:office:office" xmlns:oel="http://schemas.microsoft.com/office/2019/extlst" xmlns:r="http://schemas.openxmlformats.org/officeDocument/2006/relationships" xmlns:m="http://schemas.openxmlformats.org/officeDocument/2006/math" xmlns:v="urn:schemas-microsoft-com:vml" xmlns:wp14="http://schemas.microsoft.com/office/word/2010/wordprocessingDrawing" xmlns:wp="http://schemas.openxmlformats.org/drawingml/2006/wordprocessingDrawing" xmlns:w10="urn:schemas-microsoft-com:office:word" xmlns:w="http://schemas.openxmlformats.org/wordprocessingml/2006/main" xmlns:w14="http://schemas.microsoft.com/office/word/2010/wordml" xmlns:w15="http://schemas.microsoft.com/office/word/2012/wordml" xmlns:w16cex="http://schemas.microsoft.com/office/word/2018/wordml/cex" xmlns:w16cid="http://schemas.microsoft.com/office/word/2016/wordml/cid" xmlns:w16="http://schemas.microsoft.com/office/word/2018/wordml" xmlns:w16sdtdh="http://schemas.microsoft.com/office/word/2020/wordml/sdtdatahash" xmlns:w16se="http://schemas.microsoft.com/office/word/2015/wordml/symex" xmlns:wpg="http://schemas.microsoft.com/office/word/2010/wordprocessingGroup" xmlns:wpi="http://schemas.microsoft.com/office/word/2010/wordprocessingInk" xmlns:wne="http://schemas.microsoft.com/office/word/2006/wordml" xmlns:wps="http://schemas.microsoft.com/office/word/2010/wordprocessingShape" mc:Ignorable="w14 w15 w16se w16cid w16 w16cex w16sdtdh wp14">
+<w:glossaryDocument xmlns:wpc="http://schemas.microsoft.com/office/word/2010/wordprocessingCanvas" xmlns:cx="http://schemas.microsoft.com/office/drawing/2014/chartex" xmlns:cx1="http://schemas.microsoft.com/office/drawing/2015/9/8/chartex" xmlns:cx2="http://schemas.microsoft.com/office/drawing/2015/10/21/chartex" xmlns:cx3="http://schemas.microsoft.com/office/drawing/2016/5/9/chartex" xmlns:cx4="http://schemas.microsoft.com/office/drawing/2016/5/10/chartex" xmlns:cx5="http://schemas.microsoft.com/office/drawing/2016/5/11/chartex" xmlns:cx6="http://schemas.microsoft.com/office/drawing/2016/5/12/chartex" xmlns:cx7="http://schemas.microsoft.com/office/drawing/2016/5/13/chartex" xmlns:cx8="http://schemas.microsoft.com/office/drawing/2016/5/14/chartex" xmlns:mc="http://schemas.openxmlformats.org/markup-compatibility/2006" xmlns:aink="http://schemas.microsoft.com/office/drawing/2016/ink" xmlns:am3d="http://schemas.microsoft.com/office/drawing/2017/model3d" xmlns:o="urn:schemas-microsoft-com:office:office" xmlns:oel="http://schemas.microsoft.com/office/2019/extlst" xmlns:r="http://schemas.openxmlformats.org/officeDocument/2006/relationships" xmlns:m="http://schemas.openxmlformats.org/officeDocument/2006/math" xmlns:v="urn:schemas-microsoft-com:vml" xmlns:wp14="http://schemas.microsoft.com/office/word/2010/wordprocessingDrawing" xmlns:wp="http://schemas.openxmlformats.org/drawingml/2006/wordprocessingDrawing" xmlns:w10="urn:schemas-microsoft-com:office:word" xmlns:w="http://schemas.openxmlformats.org/wordprocessingml/2006/main" xmlns:w14="http://schemas.microsoft.com/office/word/2010/wordml" xmlns:w15="http://schemas.microsoft.com/office/word/2012/wordml" xmlns:w16cex="http://schemas.microsoft.com/office/word/2018/wordml/cex" xmlns:w16cid="http://schemas.microsoft.com/office/word/2016/wordml/cid" xmlns:w16="http://schemas.microsoft.com/office/word/2018/wordml" xmlns:w16du="http://schemas.microsoft.com/office/word/2023/wordml/word16du" xmlns:w16sdtdh="http://schemas.microsoft.com/office/word/2020/wordml/sdtdatahash" xmlns:w16se="http://schemas.microsoft.com/office/word/2015/wordml/symex" xmlns:wpg="http://schemas.microsoft.com/office/word/2010/wordprocessingGroup" xmlns:wpi="http://schemas.microsoft.com/office/word/2010/wordprocessingInk" xmlns:wne="http://schemas.microsoft.com/office/word/2006/wordml" xmlns:wps="http://schemas.microsoft.com/office/word/2010/wordprocessingShape" mc:Ignorable="w14 w15 w16se w16cid w16 w16cex w16sdtdh w16du wp14">
   <w:docParts>
     <w:docPart>
       <w:docPartPr>
@@ -4308,7 +4405,7 @@
           <w:r>
             <w:rPr>
               <w:rFonts w:asciiTheme="majorHAnsi" w:eastAsiaTheme="majorEastAsia" w:hAnsiTheme="majorHAnsi" w:cstheme="majorBidi"/>
-              <w:color w:val="4472C4" w:themeColor="accent1"/>
+              <w:color w:val="156082" w:themeColor="accent1"/>
               <w:sz w:val="88"/>
               <w:szCs w:val="88"/>
               <w:lang w:val="fr-FR"/>
@@ -4340,7 +4437,7 @@
           </w:pPr>
           <w:r>
             <w:rPr>
-              <w:color w:val="2F5496" w:themeColor="accent1" w:themeShade="BF"/>
+              <w:color w:val="0F4761" w:themeColor="accent1" w:themeShade="BF"/>
               <w:sz w:val="24"/>
               <w:szCs w:val="24"/>
               <w:lang w:val="fr-FR"/>
@@ -4372,7 +4469,7 @@
           </w:pPr>
           <w:r>
             <w:rPr>
-              <w:color w:val="4472C4" w:themeColor="accent1"/>
+              <w:color w:val="156082" w:themeColor="accent1"/>
               <w:sz w:val="28"/>
               <w:szCs w:val="28"/>
               <w:lang w:val="fr-FR"/>
@@ -4404,41 +4501,12 @@
           </w:pPr>
           <w:r>
             <w:rPr>
-              <w:color w:val="4472C4" w:themeColor="accent1"/>
+              <w:color w:val="156082" w:themeColor="accent1"/>
               <w:sz w:val="28"/>
               <w:szCs w:val="28"/>
               <w:lang w:val="fr-FR"/>
             </w:rPr>
             <w:t>[Date]</w:t>
-          </w:r>
-        </w:p>
-      </w:docPartBody>
-    </w:docPart>
-    <w:docPart>
-      <w:docPartPr>
-        <w:name w:val="AC460AED83BA484AA7689601AC33FA9C"/>
-        <w:category>
-          <w:name w:val="Général"/>
-          <w:gallery w:val="placeholder"/>
-        </w:category>
-        <w:types>
-          <w:type w:val="bbPlcHdr"/>
-        </w:types>
-        <w:behaviors>
-          <w:behavior w:val="content"/>
-        </w:behaviors>
-        <w:guid w:val="{16BD847A-4598-42E0-A606-4453F6B83047}"/>
-      </w:docPartPr>
-      <w:docPartBody>
-        <w:p>
-          <w:pPr>
-            <w:pStyle w:val="AC460AED83BA484AA7689601AC33FA9C"/>
-          </w:pPr>
-          <w:r>
-            <w:rPr>
-              <w:lang w:val="fr-FR"/>
-            </w:rPr>
-            <w:t>[Tapez ici]</w:t>
           </w:r>
         </w:p>
       </w:docPartBody>
@@ -4448,7 +4516,7 @@
 </file>
 
 <file path=word/glossary/fontTable.xml><?xml version="1.0" encoding="utf-8"?>
-<w:fonts xmlns:mc="http://schemas.openxmlformats.org/markup-compatibility/2006" xmlns:r="http://schemas.openxmlformats.org/officeDocument/2006/relationships" xmlns:w="http://schemas.openxmlformats.org/wordprocessingml/2006/main" xmlns:w14="http://schemas.microsoft.com/office/word/2010/wordml" xmlns:w15="http://schemas.microsoft.com/office/word/2012/wordml" xmlns:w16cex="http://schemas.microsoft.com/office/word/2018/wordml/cex" xmlns:w16cid="http://schemas.microsoft.com/office/word/2016/wordml/cid" xmlns:w16="http://schemas.microsoft.com/office/word/2018/wordml" xmlns:w16sdtdh="http://schemas.microsoft.com/office/word/2020/wordml/sdtdatahash" xmlns:w16se="http://schemas.microsoft.com/office/word/2015/wordml/symex" mc:Ignorable="w14 w15 w16se w16cid w16 w16cex w16sdtdh">
+<w:fonts xmlns:mc="http://schemas.openxmlformats.org/markup-compatibility/2006" xmlns:r="http://schemas.openxmlformats.org/officeDocument/2006/relationships" xmlns:w="http://schemas.openxmlformats.org/wordprocessingml/2006/main" xmlns:w14="http://schemas.microsoft.com/office/word/2010/wordml" xmlns:w15="http://schemas.microsoft.com/office/word/2012/wordml" xmlns:w16cex="http://schemas.microsoft.com/office/word/2018/wordml/cex" xmlns:w16cid="http://schemas.microsoft.com/office/word/2016/wordml/cid" xmlns:w16="http://schemas.microsoft.com/office/word/2018/wordml" xmlns:w16du="http://schemas.microsoft.com/office/word/2023/wordml/word16du" xmlns:w16sdtdh="http://schemas.microsoft.com/office/word/2020/wordml/sdtdatahash" xmlns:w16se="http://schemas.microsoft.com/office/word/2015/wordml/symex" mc:Ignorable="w14 w15 w16se w16cid w16 w16cex w16sdtdh w16du">
   <w:font w:name="Symbol">
     <w:panose1 w:val="05050102010706020507"/>
     <w:charset w:val="02"/>
@@ -4482,14 +4550,14 @@
     <w:charset w:val="00"/>
     <w:family w:val="swiss"/>
     <w:pitch w:val="variable"/>
-    <w:sig w:usb0="E4002EFF" w:usb1="C000247B" w:usb2="00000009" w:usb3="00000000" w:csb0="000001FF" w:csb1="00000000"/>
+    <w:sig w:usb0="E4002EFF" w:usb1="C200247B" w:usb2="00000009" w:usb3="00000000" w:csb0="000001FF" w:csb1="00000000"/>
   </w:font>
   <w:font w:name="Calibri Light">
     <w:panose1 w:val="020F0302020204030204"/>
     <w:charset w:val="00"/>
     <w:family w:val="swiss"/>
     <w:pitch w:val="variable"/>
-    <w:sig w:usb0="E4002EFF" w:usb1="C000247B" w:usb2="00000009" w:usb3="00000000" w:csb0="000001FF" w:csb1="00000000"/>
+    <w:sig w:usb0="E4002EFF" w:usb1="C200247B" w:usb2="00000009" w:usb3="00000000" w:csb0="000001FF" w:csb1="00000000"/>
   </w:font>
   <w:font w:name="Arial">
     <w:panose1 w:val="020B0604020202020204"/>
@@ -4505,11 +4573,23 @@
     <w:pitch w:val="variable"/>
     <w:sig w:usb0="00000287" w:usb1="00000000" w:usb2="00000000" w:usb3="00000000" w:csb0="0000009F" w:csb1="00000000"/>
   </w:font>
+  <w:font w:name="Aptos">
+    <w:charset w:val="00"/>
+    <w:family w:val="swiss"/>
+    <w:pitch w:val="variable"/>
+    <w:sig w:usb0="20000287" w:usb1="00000003" w:usb2="00000000" w:usb3="00000000" w:csb0="0000019F" w:csb1="00000000"/>
+  </w:font>
+  <w:font w:name="Aptos Display">
+    <w:charset w:val="00"/>
+    <w:family w:val="swiss"/>
+    <w:pitch w:val="variable"/>
+    <w:sig w:usb0="20000287" w:usb1="00000003" w:usb2="00000000" w:usb3="00000000" w:csb0="0000019F" w:csb1="00000000"/>
+  </w:font>
 </w:fonts>
 </file>
 
 <file path=word/glossary/settings.xml><?xml version="1.0" encoding="utf-8"?>
-<w:settings xmlns:mc="http://schemas.openxmlformats.org/markup-compatibility/2006" xmlns:o="urn:schemas-microsoft-com:office:office" xmlns:r="http://schemas.openxmlformats.org/officeDocument/2006/relationships" xmlns:m="http://schemas.openxmlformats.org/officeDocument/2006/math" xmlns:v="urn:schemas-microsoft-com:vml" xmlns:w10="urn:schemas-microsoft-com:office:word" xmlns:w="http://schemas.openxmlformats.org/wordprocessingml/2006/main" xmlns:w14="http://schemas.microsoft.com/office/word/2010/wordml" xmlns:w15="http://schemas.microsoft.com/office/word/2012/wordml" xmlns:w16cex="http://schemas.microsoft.com/office/word/2018/wordml/cex" xmlns:w16cid="http://schemas.microsoft.com/office/word/2016/wordml/cid" xmlns:w16="http://schemas.microsoft.com/office/word/2018/wordml" xmlns:w16sdtdh="http://schemas.microsoft.com/office/word/2020/wordml/sdtdatahash" xmlns:w16se="http://schemas.microsoft.com/office/word/2015/wordml/symex" xmlns:sl="http://schemas.openxmlformats.org/schemaLibrary/2006/main" mc:Ignorable="w14 w15 w16se w16cid w16 w16cex w16sdtdh">
+<w:settings xmlns:mc="http://schemas.openxmlformats.org/markup-compatibility/2006" xmlns:o="urn:schemas-microsoft-com:office:office" xmlns:r="http://schemas.openxmlformats.org/officeDocument/2006/relationships" xmlns:m="http://schemas.openxmlformats.org/officeDocument/2006/math" xmlns:v="urn:schemas-microsoft-com:vml" xmlns:w10="urn:schemas-microsoft-com:office:word" xmlns:w="http://schemas.openxmlformats.org/wordprocessingml/2006/main" xmlns:w14="http://schemas.microsoft.com/office/word/2010/wordml" xmlns:w15="http://schemas.microsoft.com/office/word/2012/wordml" xmlns:w16cex="http://schemas.microsoft.com/office/word/2018/wordml/cex" xmlns:w16cid="http://schemas.microsoft.com/office/word/2016/wordml/cid" xmlns:w16="http://schemas.microsoft.com/office/word/2018/wordml" xmlns:w16du="http://schemas.microsoft.com/office/word/2023/wordml/word16du" xmlns:w16sdtdh="http://schemas.microsoft.com/office/word/2020/wordml/sdtdatahash" xmlns:w16se="http://schemas.microsoft.com/office/word/2015/wordml/symex" xmlns:sl="http://schemas.openxmlformats.org/schemaLibrary/2006/main" mc:Ignorable="w14 w15 w16se w16cid w16 w16cex w16sdtdh w16du">
   <w:view w:val="normal"/>
   <w:defaultTabStop w:val="708"/>
   <w:hyphenationZone w:val="425"/>
@@ -4527,10 +4607,12 @@
     <w:rsidRoot w:val="00907C20"/>
     <w:rsid w:val="00285F5C"/>
     <w:rsid w:val="00375F35"/>
+    <w:rsid w:val="006279F0"/>
     <w:rsid w:val="008A4D34"/>
     <w:rsid w:val="00907C20"/>
     <w:rsid w:val="009719E6"/>
     <w:rsid w:val="00B85B73"/>
+    <w:rsid w:val="00C52D37"/>
     <w:rsid w:val="00D955D9"/>
   </w:rsids>
   <m:mathPr>
@@ -4548,14 +4630,14 @@
   </m:mathPr>
   <w:themeFontLang w:val="fr-CH"/>
   <w:clrSchemeMapping w:bg1="light1" w:t1="dark1" w:bg2="light2" w:t2="dark2" w:accent1="accent1" w:accent2="accent2" w:accent3="accent3" w:accent4="accent4" w:accent5="accent5" w:accent6="accent6" w:hyperlink="hyperlink" w:followedHyperlink="followedHyperlink"/>
-  <w:decimalSymbol w:val="."/>
+  <w:decimalSymbol w:val=","/>
   <w:listSeparator w:val=";"/>
   <w15:chartTrackingRefBased/>
 </w:settings>
 </file>
 
 <file path=word/glossary/styles.xml><?xml version="1.0" encoding="utf-8"?>
-<w:styles xmlns:mc="http://schemas.openxmlformats.org/markup-compatibility/2006" xmlns:r="http://schemas.openxmlformats.org/officeDocument/2006/relationships" xmlns:w="http://schemas.openxmlformats.org/wordprocessingml/2006/main" xmlns:w14="http://schemas.microsoft.com/office/word/2010/wordml" xmlns:w15="http://schemas.microsoft.com/office/word/2012/wordml" xmlns:w16cex="http://schemas.microsoft.com/office/word/2018/wordml/cex" xmlns:w16cid="http://schemas.microsoft.com/office/word/2016/wordml/cid" xmlns:w16="http://schemas.microsoft.com/office/word/2018/wordml" xmlns:w16sdtdh="http://schemas.microsoft.com/office/word/2020/wordml/sdtdatahash" xmlns:w16se="http://schemas.microsoft.com/office/word/2015/wordml/symex" mc:Ignorable="w14 w15 w16se w16cid w16 w16cex w16sdtdh">
+<w:styles xmlns:mc="http://schemas.openxmlformats.org/markup-compatibility/2006" xmlns:r="http://schemas.openxmlformats.org/officeDocument/2006/relationships" xmlns:w="http://schemas.openxmlformats.org/wordprocessingml/2006/main" xmlns:w14="http://schemas.microsoft.com/office/word/2010/wordml" xmlns:w15="http://schemas.microsoft.com/office/word/2012/wordml" xmlns:w16cex="http://schemas.microsoft.com/office/word/2018/wordml/cex" xmlns:w16cid="http://schemas.microsoft.com/office/word/2016/wordml/cid" xmlns:w16="http://schemas.microsoft.com/office/word/2018/wordml" xmlns:w16du="http://schemas.microsoft.com/office/word/2023/wordml/word16du" xmlns:w16sdtdh="http://schemas.microsoft.com/office/word/2020/wordml/sdtdatahash" xmlns:w16se="http://schemas.microsoft.com/office/word/2015/wordml/symex" mc:Ignorable="w14 w15 w16se w16cid w16 w16cex w16sdtdh w16du">
   <w:docDefaults>
     <w:rPrDefault>
       <w:rPr>
@@ -4982,10 +5064,6 @@
     <w:semiHidden/>
     <w:unhideWhenUsed/>
   </w:style>
-  <w:style w:type="paragraph" w:customStyle="1" w:styleId="D6A88872BC7948C99C0FF32854F61974">
-    <w:name w:val="D6A88872BC7948C99C0FF32854F61974"/>
-    <w:rsid w:val="00D955D9"/>
-  </w:style>
   <w:style w:type="paragraph" w:customStyle="1" w:styleId="B30980A0C4C6428C8CCF3A8119B592BC">
     <w:name w:val="B30980A0C4C6428C8CCF3A8119B592BC"/>
     <w:rsid w:val="00907C20"/>
@@ -5006,23 +5084,11 @@
     <w:name w:val="AC460AED83BA484AA7689601AC33FA9C"/>
     <w:rsid w:val="00907C20"/>
   </w:style>
-  <w:style w:type="paragraph" w:customStyle="1" w:styleId="D5FA5968A0FE4FA2A3DEE8FA702BA526">
-    <w:name w:val="D5FA5968A0FE4FA2A3DEE8FA702BA526"/>
-    <w:rsid w:val="00907C20"/>
-  </w:style>
-  <w:style w:type="paragraph" w:customStyle="1" w:styleId="422F937CE099422B99E61C94F68FADFC">
-    <w:name w:val="422F937CE099422B99E61C94F68FADFC"/>
-    <w:rsid w:val="00D955D9"/>
-  </w:style>
-  <w:style w:type="paragraph" w:customStyle="1" w:styleId="7B983A3442554E11AF51EC0D124E86D7">
-    <w:name w:val="7B983A3442554E11AF51EC0D124E86D7"/>
-    <w:rsid w:val="00D955D9"/>
-  </w:style>
 </w:styles>
 </file>
 
 <file path=word/glossary/webSettings.xml><?xml version="1.0" encoding="utf-8"?>
-<w:webSettings xmlns:mc="http://schemas.openxmlformats.org/markup-compatibility/2006" xmlns:r="http://schemas.openxmlformats.org/officeDocument/2006/relationships" xmlns:w="http://schemas.openxmlformats.org/wordprocessingml/2006/main" xmlns:w14="http://schemas.microsoft.com/office/word/2010/wordml" xmlns:w15="http://schemas.microsoft.com/office/word/2012/wordml" xmlns:w16cex="http://schemas.microsoft.com/office/word/2018/wordml/cex" xmlns:w16cid="http://schemas.microsoft.com/office/word/2016/wordml/cid" xmlns:w16="http://schemas.microsoft.com/office/word/2018/wordml" xmlns:w16sdtdh="http://schemas.microsoft.com/office/word/2020/wordml/sdtdatahash" xmlns:w16se="http://schemas.microsoft.com/office/word/2015/wordml/symex" mc:Ignorable="w14 w15 w16se w16cid w16 w16cex w16sdtdh">
+<w:webSettings xmlns:mc="http://schemas.openxmlformats.org/markup-compatibility/2006" xmlns:r="http://schemas.openxmlformats.org/officeDocument/2006/relationships" xmlns:w="http://schemas.openxmlformats.org/wordprocessingml/2006/main" xmlns:w14="http://schemas.microsoft.com/office/word/2010/wordml" xmlns:w15="http://schemas.microsoft.com/office/word/2012/wordml" xmlns:w16cex="http://schemas.microsoft.com/office/word/2018/wordml/cex" xmlns:w16cid="http://schemas.microsoft.com/office/word/2016/wordml/cid" xmlns:w16="http://schemas.microsoft.com/office/word/2018/wordml" xmlns:w16du="http://schemas.microsoft.com/office/word/2023/wordml/word16du" xmlns:w16sdtdh="http://schemas.microsoft.com/office/word/2020/wordml/sdtdatahash" xmlns:w16se="http://schemas.microsoft.com/office/word/2015/wordml/symex" mc:Ignorable="w14 w15 w16se w16cid w16 w16cex w16sdtdh w16du">
   <w:optimizeForBrowser/>
   <w:allowPNG/>
 </w:webSettings>

</xml_diff>